<commit_message>
added users to document
</commit_message>
<xml_diff>
--- a/CSC375FinalReport.docx
+++ b/CSC375FinalReport.docx
@@ -770,26 +770,14 @@
         <w:rPr>
           <w:rFonts w:ascii="Times New Roman" w:hAnsi="Times New Roman" w:cs="Times New Roman"/>
         </w:rPr>
-        <w:t>difficulty</w:t>
-      </w:r>
-      <w:r>
-        <w:rPr>
-          <w:rFonts w:ascii="Times New Roman" w:hAnsi="Times New Roman" w:cs="Times New Roman"/>
-        </w:rPr>
-        <w:t>ByMonth</w:t>
+        <w:t>difficultyByMonth</w:t>
       </w:r>
       <w:proofErr w:type="spellEnd"/>
       <w:r>
         <w:rPr>
           <w:rFonts w:ascii="Times New Roman" w:hAnsi="Times New Roman" w:cs="Times New Roman"/>
         </w:rPr>
-        <w:t>……………………………………………………</w:t>
-      </w:r>
-      <w:r>
-        <w:rPr>
-          <w:rFonts w:ascii="Times New Roman" w:hAnsi="Times New Roman" w:cs="Times New Roman"/>
-        </w:rPr>
-        <w:t>…………</w:t>
+        <w:t>………………………………………………………………</w:t>
       </w:r>
     </w:p>
     <w:p>
@@ -823,13 +811,7 @@
         <w:rPr>
           <w:rFonts w:ascii="Times New Roman" w:hAnsi="Times New Roman" w:cs="Times New Roman"/>
         </w:rPr>
-        <w:t>……………………………………………………</w:t>
-      </w:r>
-      <w:r>
-        <w:rPr>
-          <w:rFonts w:ascii="Times New Roman" w:hAnsi="Times New Roman" w:cs="Times New Roman"/>
-        </w:rPr>
-        <w:t>…….</w:t>
+        <w:t>………………………………………………………….</w:t>
       </w:r>
     </w:p>
     <w:p>
@@ -981,49 +963,7 @@
         <w:rPr>
           <w:rFonts w:ascii="Times New Roman" w:hAnsi="Times New Roman" w:cs="Times New Roman"/>
         </w:rPr>
-        <w:t>For this report,</w:t>
-      </w:r>
-      <w:r>
-        <w:rPr>
-          <w:rFonts w:ascii="Times New Roman" w:hAnsi="Times New Roman" w:cs="Times New Roman"/>
-        </w:rPr>
-        <w:t xml:space="preserve"> </w:t>
-      </w:r>
-      <w:r>
-        <w:rPr>
-          <w:rFonts w:ascii="Times New Roman" w:hAnsi="Times New Roman" w:cs="Times New Roman"/>
-        </w:rPr>
-        <w:t>I want to explore and prove that most players are looking for a more casual/laidback level to play, rather than a super difficult “test your skills” kind of level</w:t>
-      </w:r>
-      <w:r>
-        <w:rPr>
-          <w:rFonts w:ascii="Times New Roman" w:hAnsi="Times New Roman" w:cs="Times New Roman"/>
-        </w:rPr>
-        <w:t xml:space="preserve"> to play. In addition,</w:t>
-      </w:r>
-      <w:r>
-        <w:rPr>
-          <w:rFonts w:ascii="Times New Roman" w:hAnsi="Times New Roman" w:cs="Times New Roman"/>
-        </w:rPr>
-        <w:t xml:space="preserve"> I want to prove that the game style of Super Mario World contains the most difficult levels</w:t>
-      </w:r>
-      <w:r>
-        <w:rPr>
-          <w:rFonts w:ascii="Times New Roman" w:hAnsi="Times New Roman" w:cs="Times New Roman"/>
-        </w:rPr>
-        <w:t xml:space="preserve"> compared to the rest of the themes</w:t>
-      </w:r>
-      <w:r>
-        <w:rPr>
-          <w:rFonts w:ascii="Times New Roman" w:hAnsi="Times New Roman" w:cs="Times New Roman"/>
-        </w:rPr>
-        <w:t>.</w:t>
-      </w:r>
-      <w:r>
-        <w:rPr>
-          <w:rFonts w:ascii="Times New Roman" w:hAnsi="Times New Roman" w:cs="Times New Roman"/>
-        </w:rPr>
-        <w:t xml:space="preserve"> </w:t>
+        <w:t xml:space="preserve">For this report, I want to explore and prove that most players are looking for a more casual/laidback level to play, rather than a super difficult “test your skills” kind of level to play. In addition, I want to prove that the game style of Super Mario World contains the most difficult levels compared to the rest of the themes. </w:t>
       </w:r>
       <w:r>
         <w:rPr>
@@ -1077,13 +1017,7 @@
         <w:rPr>
           <w:rFonts w:ascii="Times New Roman" w:hAnsi="Times New Roman" w:cs="Times New Roman"/>
         </w:rPr>
-        <w:t xml:space="preserve"> </w:t>
-      </w:r>
-      <w:r>
-        <w:rPr>
-          <w:rFonts w:ascii="Times New Roman" w:hAnsi="Times New Roman" w:cs="Times New Roman"/>
-        </w:rPr>
-        <w:t>Provided data was captured over a 6-month period between November 2017 and April 2018.</w:t>
+        <w:t xml:space="preserve"> Provided data was captured over a 6-month period between November 2017 and April 2018.</w:t>
       </w:r>
       <w:r>
         <w:rPr>
@@ -1675,6 +1609,67 @@
         </w:rPr>
         <w:t>, who can add and remove data to the database, but cannot perform the DROP command.</w:t>
       </w:r>
+      <w:r>
+        <w:rPr>
+          <w:rFonts w:ascii="Times New Roman" w:hAnsi="Times New Roman" w:cs="Times New Roman"/>
+        </w:rPr>
+        <w:t xml:space="preserve"> All three users can execute the stored procedures.</w:t>
+      </w:r>
+    </w:p>
+    <w:p>
+      <w:pPr>
+        <w:spacing w:line="360" w:lineRule="auto"/>
+        <w:rPr>
+          <w:rFonts w:ascii="Times New Roman" w:hAnsi="Times New Roman" w:cs="Times New Roman"/>
+        </w:rPr>
+      </w:pPr>
+      <w:r>
+        <w:rPr>
+          <w:rFonts w:ascii="Times New Roman" w:hAnsi="Times New Roman" w:cs="Times New Roman"/>
+          <w:noProof/>
+        </w:rPr>
+        <w:drawing>
+          <wp:inline distT="0" distB="0" distL="0" distR="0" wp14:anchorId="3F598D3D" wp14:editId="56D3D67A">
+            <wp:extent cx="6326847" cy="5979695"/>
+            <wp:effectExtent l="0" t="0" r="0" b="2540"/>
+            <wp:docPr id="4" name="Picture 4" descr="Text&#10;&#10;Description automatically generated"/>
+            <wp:cNvGraphicFramePr>
+              <a:graphicFrameLocks xmlns:a="http://schemas.openxmlformats.org/drawingml/2006/main" noChangeAspect="1"/>
+            </wp:cNvGraphicFramePr>
+            <a:graphic xmlns:a="http://schemas.openxmlformats.org/drawingml/2006/main">
+              <a:graphicData uri="http://schemas.openxmlformats.org/drawingml/2006/picture">
+                <pic:pic xmlns:pic="http://schemas.openxmlformats.org/drawingml/2006/picture">
+                  <pic:nvPicPr>
+                    <pic:cNvPr id="4" name="Picture 4" descr="Text&#10;&#10;Description automatically generated"/>
+                    <pic:cNvPicPr/>
+                  </pic:nvPicPr>
+                  <pic:blipFill>
+                    <a:blip r:embed="rId9">
+                      <a:extLst>
+                        <a:ext uri="{28A0092B-C50C-407E-A947-70E740481C1C}">
+                          <a14:useLocalDpi xmlns:a14="http://schemas.microsoft.com/office/drawing/2010/main" val="0"/>
+                        </a:ext>
+                      </a:extLst>
+                    </a:blip>
+                    <a:stretch>
+                      <a:fillRect/>
+                    </a:stretch>
+                  </pic:blipFill>
+                  <pic:spPr>
+                    <a:xfrm>
+                      <a:off x="0" y="0"/>
+                      <a:ext cx="6352576" cy="6004012"/>
+                    </a:xfrm>
+                    <a:prstGeom prst="rect">
+                      <a:avLst/>
+                    </a:prstGeom>
+                  </pic:spPr>
+                </pic:pic>
+              </a:graphicData>
+            </a:graphic>
+          </wp:inline>
+        </w:drawing>
+      </w:r>
     </w:p>
     <w:p>
       <w:pPr>
@@ -1685,9 +1680,9 @@
       </w:pPr>
     </w:p>
     <w:sectPr>
-      <w:headerReference w:type="even" r:id="rId9"/>
-      <w:headerReference w:type="default" r:id="rId10"/>
-      <w:footerReference w:type="even" r:id="rId11"/>
+      <w:headerReference w:type="even" r:id="rId10"/>
+      <w:headerReference w:type="default" r:id="rId11"/>
+      <w:footerReference w:type="even" r:id="rId12"/>
       <w:pgSz w:w="12240" w:h="15840"/>
       <w:pgMar w:top="1440" w:right="1440" w:bottom="1440" w:left="1440" w:header="720" w:footer="720" w:gutter="0"/>
       <w:cols w:space="720"/>
@@ -1730,6 +1725,11 @@
         <w:docPartUnique/>
       </w:docPartObj>
     </w:sdtPr>
+    <w:sdtEndPr>
+      <w:rPr>
+        <w:rStyle w:val="PageNumber"/>
+      </w:rPr>
+    </w:sdtEndPr>
     <w:sdtContent>
       <w:p>
         <w:pPr>
@@ -1801,6 +1801,11 @@
         <w:docPartUnique/>
       </w:docPartObj>
     </w:sdtPr>
+    <w:sdtEndPr>
+      <w:rPr>
+        <w:rStyle w:val="PageNumber"/>
+      </w:rPr>
+    </w:sdtEndPr>
     <w:sdtContent>
       <w:p>
         <w:pPr>
@@ -1854,6 +1859,11 @@
         <w:docPartUnique/>
       </w:docPartObj>
     </w:sdtPr>
+    <w:sdtEndPr>
+      <w:rPr>
+        <w:rStyle w:val="PageNumber"/>
+      </w:rPr>
+    </w:sdtEndPr>
     <w:sdtContent>
       <w:p>
         <w:pPr>

</xml_diff>